<commit_message>
Autre test et tous fonctionnent
</commit_message>
<xml_diff>
--- a/doc/Tests_B3325.docx
+++ b/doc/Tests_B3325.docx
@@ -12832,25 +12832,7 @@
           <w:szCs w:val="20"/>
           <w:lang w:val="en-US"/>
         </w:rPr>
-        <w:t xml:space="preserve">On vérifie que l'objet est recrée </w:t>
-      </w:r>
-      <w:r>
-        <w:rPr>
-          <w:color w:val="000000"/>
-          <w:sz w:val="20"/>
-          <w:szCs w:val="20"/>
-          <w:lang w:val="en-US"/>
-        </w:rPr>
-        <w:t>et refait partie</w:t>
-      </w:r>
-      <w:r>
-        <w:rPr>
-          <w:color w:val="000000"/>
-          <w:sz w:val="20"/>
-          <w:szCs w:val="20"/>
-          <w:lang w:val="en-US"/>
-        </w:rPr>
-        <w:t xml:space="preserve"> de la sélection</w:t>
+        <w:t>On vérifie que l'objet est recrée et refait partie de la sélection</w:t>
       </w:r>
     </w:p>
     <w:p>
@@ -13396,6 +13378,548 @@
           <w:lang w:val="en-US"/>
         </w:rPr>
         <w:t>C c 2 2 1</w:t>
+      </w:r>
+    </w:p>
+    <w:p>
+      <w:pPr>
+        <w:pStyle w:val="Normal1"/>
+        <w:ind w:left="-510" w:right="0" w:hanging="0"/>
+        <w:rPr/>
+      </w:pPr>
+      <w:r>
+        <w:rPr/>
+      </w:r>
+    </w:p>
+    <w:p>
+      <w:pPr>
+        <w:pStyle w:val="Normal1"/>
+        <w:ind w:left="-510" w:right="0" w:hanging="0"/>
+        <w:rPr>
+          <w:color w:val="000000"/>
+          <w:sz w:val="20"/>
+          <w:szCs w:val="20"/>
+        </w:rPr>
+      </w:pPr>
+      <w:r>
+        <w:rPr>
+          <w:b/>
+          <w:bCs/>
+          <w:color w:val="000000"/>
+          <w:sz w:val="20"/>
+          <w:szCs w:val="20"/>
+        </w:rPr>
+        <w:t>Test 5_9</w:t>
+      </w:r>
+      <w:r>
+        <w:rPr>
+          <w:color w:val="000000"/>
+          <w:sz w:val="20"/>
+          <w:szCs w:val="20"/>
+        </w:rPr>
+        <w:t> : Création Fgure + Sélection qui contient l'objet + DELETE Figure + DELETE Selection + UNDO + UNDO</w:t>
+      </w:r>
+    </w:p>
+    <w:p>
+      <w:pPr>
+        <w:pStyle w:val="Normal1"/>
+        <w:ind w:left="-510" w:right="0" w:hanging="0"/>
+        <w:rPr>
+          <w:color w:val="000000"/>
+          <w:sz w:val="20"/>
+          <w:szCs w:val="20"/>
+          <w:lang w:val="en-US"/>
+        </w:rPr>
+      </w:pPr>
+      <w:r>
+        <w:rPr>
+          <w:color w:val="000000"/>
+          <w:sz w:val="20"/>
+          <w:szCs w:val="20"/>
+          <w:lang w:val="en-US"/>
+        </w:rPr>
+        <w:t>On vérifie que la Figure a été UNDO et a donc été recréée mais pas la séléction (n'est pas undo-able)</w:t>
+      </w:r>
+    </w:p>
+    <w:p>
+      <w:pPr>
+        <w:pStyle w:val="Normal1"/>
+        <w:ind w:left="-510" w:right="0" w:hanging="0"/>
+        <w:rPr/>
+      </w:pPr>
+      <w:r>
+        <w:rPr/>
+      </w:r>
+    </w:p>
+    <w:p>
+      <w:pPr>
+        <w:pStyle w:val="Normal1"/>
+        <w:ind w:left="-510" w:right="0" w:hanging="0"/>
+        <w:rPr>
+          <w:color w:val="000000"/>
+          <w:sz w:val="20"/>
+          <w:szCs w:val="20"/>
+          <w:lang w:val="en-US"/>
+        </w:rPr>
+      </w:pPr>
+      <w:r>
+        <w:rPr>
+          <w:color w:val="000000"/>
+          <w:sz w:val="20"/>
+          <w:szCs w:val="20"/>
+          <w:lang w:val="en-US"/>
+        </w:rPr>
+        <w:t>IN:</w:t>
+      </w:r>
+    </w:p>
+    <w:p>
+      <w:pPr>
+        <w:pStyle w:val="Normal1"/>
+        <w:ind w:left="-510" w:right="0" w:hanging="0"/>
+        <w:rPr>
+          <w:color w:val="000000"/>
+          <w:sz w:val="20"/>
+          <w:szCs w:val="20"/>
+          <w:lang w:val="en-US"/>
+        </w:rPr>
+      </w:pPr>
+      <w:r>
+        <w:rPr>
+          <w:color w:val="000000"/>
+          <w:sz w:val="20"/>
+          <w:szCs w:val="20"/>
+          <w:lang w:val="en-US"/>
+        </w:rPr>
+        <w:t>C cercle 0 0 1</w:t>
+      </w:r>
+    </w:p>
+    <w:p>
+      <w:pPr>
+        <w:pStyle w:val="Normal1"/>
+        <w:ind w:left="-510" w:right="0" w:hanging="0"/>
+        <w:rPr>
+          <w:color w:val="000000"/>
+          <w:sz w:val="20"/>
+          <w:szCs w:val="20"/>
+          <w:lang w:val="en-US"/>
+        </w:rPr>
+      </w:pPr>
+      <w:r>
+        <w:rPr>
+          <w:color w:val="000000"/>
+          <w:sz w:val="20"/>
+          <w:szCs w:val="20"/>
+          <w:lang w:val="en-US"/>
+        </w:rPr>
+        <w:t>S select -1 1 1 -1</w:t>
+      </w:r>
+    </w:p>
+    <w:p>
+      <w:pPr>
+        <w:pStyle w:val="Normal1"/>
+        <w:ind w:left="-510" w:right="0" w:hanging="0"/>
+        <w:rPr>
+          <w:color w:val="000000"/>
+          <w:sz w:val="20"/>
+          <w:szCs w:val="20"/>
+          <w:lang w:val="en-US"/>
+        </w:rPr>
+      </w:pPr>
+      <w:r>
+        <w:rPr>
+          <w:color w:val="000000"/>
+          <w:sz w:val="20"/>
+          <w:szCs w:val="20"/>
+          <w:lang w:val="en-US"/>
+        </w:rPr>
+        <w:t>DELETE cercle</w:t>
+      </w:r>
+    </w:p>
+    <w:p>
+      <w:pPr>
+        <w:pStyle w:val="Normal1"/>
+        <w:ind w:left="-510" w:right="0" w:hanging="0"/>
+        <w:rPr>
+          <w:color w:val="000000"/>
+          <w:sz w:val="20"/>
+          <w:szCs w:val="20"/>
+          <w:lang w:val="en-US"/>
+        </w:rPr>
+      </w:pPr>
+      <w:r>
+        <w:rPr>
+          <w:color w:val="000000"/>
+          <w:sz w:val="20"/>
+          <w:szCs w:val="20"/>
+          <w:lang w:val="en-US"/>
+        </w:rPr>
+        <w:t>DELETE select</w:t>
+      </w:r>
+    </w:p>
+    <w:p>
+      <w:pPr>
+        <w:pStyle w:val="Normal1"/>
+        <w:ind w:left="-510" w:right="0" w:hanging="0"/>
+        <w:rPr>
+          <w:color w:val="000000"/>
+          <w:sz w:val="20"/>
+          <w:szCs w:val="20"/>
+          <w:lang w:val="en-US"/>
+        </w:rPr>
+      </w:pPr>
+      <w:r>
+        <w:rPr>
+          <w:color w:val="000000"/>
+          <w:sz w:val="20"/>
+          <w:szCs w:val="20"/>
+          <w:lang w:val="en-US"/>
+        </w:rPr>
+        <w:t>UNDO</w:t>
+      </w:r>
+    </w:p>
+    <w:p>
+      <w:pPr>
+        <w:pStyle w:val="Normal1"/>
+        <w:ind w:left="-510" w:right="0" w:hanging="0"/>
+        <w:rPr>
+          <w:color w:val="000000"/>
+          <w:sz w:val="20"/>
+          <w:szCs w:val="20"/>
+          <w:lang w:val="en-US"/>
+        </w:rPr>
+      </w:pPr>
+      <w:r>
+        <w:rPr>
+          <w:color w:val="000000"/>
+          <w:sz w:val="20"/>
+          <w:szCs w:val="20"/>
+          <w:lang w:val="en-US"/>
+        </w:rPr>
+        <w:t>UNDO</w:t>
+      </w:r>
+    </w:p>
+    <w:p>
+      <w:pPr>
+        <w:pStyle w:val="Normal1"/>
+        <w:ind w:left="-510" w:right="0" w:hanging="0"/>
+        <w:rPr>
+          <w:color w:val="000000"/>
+          <w:sz w:val="20"/>
+          <w:szCs w:val="20"/>
+          <w:lang w:val="en-US"/>
+        </w:rPr>
+      </w:pPr>
+      <w:r>
+        <w:rPr>
+          <w:color w:val="000000"/>
+          <w:sz w:val="20"/>
+          <w:szCs w:val="20"/>
+          <w:lang w:val="en-US"/>
+        </w:rPr>
+        <w:t>LIST</w:t>
+      </w:r>
+    </w:p>
+    <w:p>
+      <w:pPr>
+        <w:pStyle w:val="Normal1"/>
+        <w:ind w:left="-510" w:right="0" w:hanging="0"/>
+        <w:rPr>
+          <w:color w:val="000000"/>
+          <w:sz w:val="20"/>
+          <w:szCs w:val="20"/>
+          <w:lang w:val="en-US"/>
+        </w:rPr>
+      </w:pPr>
+      <w:r>
+        <w:rPr>
+          <w:color w:val="000000"/>
+          <w:sz w:val="20"/>
+          <w:szCs w:val="20"/>
+          <w:lang w:val="en-US"/>
+        </w:rPr>
+        <w:t>MOVE select 2 2</w:t>
+      </w:r>
+    </w:p>
+    <w:p>
+      <w:pPr>
+        <w:pStyle w:val="Normal1"/>
+        <w:ind w:left="-510" w:right="0" w:hanging="0"/>
+        <w:rPr>
+          <w:color w:val="000000"/>
+          <w:sz w:val="20"/>
+          <w:szCs w:val="20"/>
+          <w:lang w:val="en-US"/>
+        </w:rPr>
+      </w:pPr>
+      <w:r>
+        <w:rPr>
+          <w:color w:val="000000"/>
+          <w:sz w:val="20"/>
+          <w:szCs w:val="20"/>
+          <w:lang w:val="en-US"/>
+        </w:rPr>
+        <w:t>EXIT</w:t>
+      </w:r>
+    </w:p>
+    <w:p>
+      <w:pPr>
+        <w:pStyle w:val="Normal1"/>
+        <w:ind w:left="-510" w:right="0" w:hanging="0"/>
+        <w:rPr/>
+      </w:pPr>
+      <w:r>
+        <w:rPr/>
+      </w:r>
+    </w:p>
+    <w:p>
+      <w:pPr>
+        <w:pStyle w:val="Normal1"/>
+        <w:ind w:left="-510" w:right="0" w:hanging="0"/>
+        <w:rPr>
+          <w:color w:val="000000"/>
+          <w:sz w:val="20"/>
+          <w:szCs w:val="20"/>
+          <w:lang w:val="en-US"/>
+        </w:rPr>
+      </w:pPr>
+      <w:r>
+        <w:rPr>
+          <w:color w:val="000000"/>
+          <w:sz w:val="20"/>
+          <w:szCs w:val="20"/>
+          <w:lang w:val="en-US"/>
+        </w:rPr>
+        <w:t>OUT:</w:t>
+      </w:r>
+    </w:p>
+    <w:p>
+      <w:pPr>
+        <w:pStyle w:val="Normal1"/>
+        <w:ind w:left="-510" w:right="0" w:hanging="0"/>
+        <w:rPr>
+          <w:color w:val="000000"/>
+          <w:sz w:val="20"/>
+          <w:szCs w:val="20"/>
+          <w:lang w:val="en-US"/>
+        </w:rPr>
+      </w:pPr>
+      <w:r>
+        <w:rPr>
+          <w:color w:val="000000"/>
+          <w:sz w:val="20"/>
+          <w:szCs w:val="20"/>
+          <w:lang w:val="en-US"/>
+        </w:rPr>
+        <w:t>OK</w:t>
+      </w:r>
+    </w:p>
+    <w:p>
+      <w:pPr>
+        <w:pStyle w:val="Normal1"/>
+        <w:ind w:left="-510" w:right="0" w:hanging="0"/>
+        <w:rPr>
+          <w:color w:val="000000"/>
+          <w:sz w:val="20"/>
+          <w:szCs w:val="20"/>
+          <w:lang w:val="en-US"/>
+        </w:rPr>
+      </w:pPr>
+      <w:r>
+        <w:rPr>
+          <w:color w:val="000000"/>
+          <w:sz w:val="20"/>
+          <w:szCs w:val="20"/>
+          <w:lang w:val="en-US"/>
+        </w:rPr>
+        <w:t>#New object :cercle</w:t>
+      </w:r>
+    </w:p>
+    <w:p>
+      <w:pPr>
+        <w:pStyle w:val="Normal1"/>
+        <w:ind w:left="-510" w:right="0" w:hanging="0"/>
+        <w:rPr>
+          <w:color w:val="000000"/>
+          <w:sz w:val="20"/>
+          <w:szCs w:val="20"/>
+          <w:lang w:val="en-US"/>
+        </w:rPr>
+      </w:pPr>
+      <w:r>
+        <w:rPr>
+          <w:color w:val="000000"/>
+          <w:sz w:val="20"/>
+          <w:szCs w:val="20"/>
+          <w:lang w:val="en-US"/>
+        </w:rPr>
+        <w:t>OK</w:t>
+      </w:r>
+    </w:p>
+    <w:p>
+      <w:pPr>
+        <w:pStyle w:val="Normal1"/>
+        <w:ind w:left="-510" w:right="0" w:hanging="0"/>
+        <w:rPr>
+          <w:color w:val="000000"/>
+          <w:sz w:val="20"/>
+          <w:szCs w:val="20"/>
+          <w:lang w:val="en-US"/>
+        </w:rPr>
+      </w:pPr>
+      <w:r>
+        <w:rPr>
+          <w:color w:val="000000"/>
+          <w:sz w:val="20"/>
+          <w:szCs w:val="20"/>
+          <w:lang w:val="en-US"/>
+        </w:rPr>
+        <w:t>#New object : select</w:t>
+      </w:r>
+    </w:p>
+    <w:p>
+      <w:pPr>
+        <w:pStyle w:val="Normal1"/>
+        <w:ind w:left="-510" w:right="0" w:hanging="0"/>
+        <w:rPr>
+          <w:color w:val="000000"/>
+          <w:sz w:val="20"/>
+          <w:szCs w:val="20"/>
+          <w:lang w:val="en-US"/>
+        </w:rPr>
+      </w:pPr>
+      <w:r>
+        <w:rPr>
+          <w:color w:val="000000"/>
+          <w:sz w:val="20"/>
+          <w:szCs w:val="20"/>
+          <w:lang w:val="en-US"/>
+        </w:rPr>
+        <w:t>OK</w:t>
+      </w:r>
+    </w:p>
+    <w:p>
+      <w:pPr>
+        <w:pStyle w:val="Normal1"/>
+        <w:ind w:left="-510" w:right="0" w:hanging="0"/>
+        <w:rPr>
+          <w:color w:val="000000"/>
+          <w:sz w:val="20"/>
+          <w:szCs w:val="20"/>
+          <w:lang w:val="en-US"/>
+        </w:rPr>
+      </w:pPr>
+      <w:r>
+        <w:rPr>
+          <w:color w:val="000000"/>
+          <w:sz w:val="20"/>
+          <w:szCs w:val="20"/>
+          <w:lang w:val="en-US"/>
+        </w:rPr>
+        <w:t>OK</w:t>
+      </w:r>
+    </w:p>
+    <w:p>
+      <w:pPr>
+        <w:pStyle w:val="Normal1"/>
+        <w:ind w:left="-510" w:right="0" w:hanging="0"/>
+        <w:rPr>
+          <w:color w:val="000000"/>
+          <w:sz w:val="20"/>
+          <w:szCs w:val="20"/>
+          <w:lang w:val="en-US"/>
+        </w:rPr>
+      </w:pPr>
+      <w:r>
+        <w:rPr>
+          <w:color w:val="000000"/>
+          <w:sz w:val="20"/>
+          <w:szCs w:val="20"/>
+          <w:lang w:val="en-US"/>
+        </w:rPr>
+        <w:t>OK</w:t>
+      </w:r>
+    </w:p>
+    <w:p>
+      <w:pPr>
+        <w:pStyle w:val="Normal1"/>
+        <w:ind w:left="-510" w:right="0" w:hanging="0"/>
+        <w:rPr>
+          <w:color w:val="000000"/>
+          <w:sz w:val="20"/>
+          <w:szCs w:val="20"/>
+          <w:lang w:val="en-US"/>
+        </w:rPr>
+      </w:pPr>
+      <w:r>
+        <w:rPr>
+          <w:color w:val="000000"/>
+          <w:sz w:val="20"/>
+          <w:szCs w:val="20"/>
+          <w:lang w:val="en-US"/>
+        </w:rPr>
+        <w:t>OK</w:t>
+      </w:r>
+    </w:p>
+    <w:p>
+      <w:pPr>
+        <w:pStyle w:val="Normal1"/>
+        <w:ind w:left="-510" w:right="0" w:hanging="0"/>
+        <w:rPr>
+          <w:color w:val="000000"/>
+          <w:sz w:val="20"/>
+          <w:szCs w:val="20"/>
+          <w:lang w:val="en-US"/>
+        </w:rPr>
+      </w:pPr>
+      <w:r>
+        <w:rPr>
+          <w:color w:val="000000"/>
+          <w:sz w:val="20"/>
+          <w:szCs w:val="20"/>
+          <w:lang w:val="en-US"/>
+        </w:rPr>
+        <w:t>C cercle 0 0 1</w:t>
+      </w:r>
+    </w:p>
+    <w:p>
+      <w:pPr>
+        <w:pStyle w:val="Normal1"/>
+        <w:ind w:left="-510" w:right="0" w:hanging="0"/>
+        <w:rPr>
+          <w:color w:val="000000"/>
+          <w:sz w:val="20"/>
+          <w:szCs w:val="20"/>
+          <w:lang w:val="en-US"/>
+        </w:rPr>
+      </w:pPr>
+      <w:r>
+        <w:rPr>
+          <w:color w:val="000000"/>
+          <w:sz w:val="20"/>
+          <w:szCs w:val="20"/>
+          <w:lang w:val="en-US"/>
+        </w:rPr>
+        <w:t>ERR</w:t>
+      </w:r>
+    </w:p>
+    <w:p>
+      <w:pPr>
+        <w:pStyle w:val="Normal1"/>
+        <w:ind w:left="-510" w:right="0" w:hanging="0"/>
+        <w:rPr>
+          <w:color w:val="000000"/>
+          <w:sz w:val="20"/>
+          <w:szCs w:val="20"/>
+          <w:lang w:val="en-US"/>
+        </w:rPr>
+      </w:pPr>
+      <w:r>
+        <w:rPr>
+          <w:color w:val="000000"/>
+          <w:sz w:val="20"/>
+          <w:szCs w:val="20"/>
+          <w:lang w:val="en-US"/>
+        </w:rPr>
+        <w:t>#select not found</w:t>
       </w:r>
     </w:p>
     <w:sectPr>
@@ -13580,10 +14104,10 @@
     </w:pPr>
     <w:rPr>
       <w:rFonts w:ascii="Liberation Serif" w:hAnsi="Liberation Serif" w:eastAsia="WenQuanYi Zen Hei Sharp" w:cs="Lohit Devanagari"/>
-      <w:color w:val="auto"/>
+      <w:color w:val="00000A"/>
       <w:sz w:val="24"/>
       <w:szCs w:val="24"/>
-      <w:lang w:eastAsia="zh-CN" w:bidi="hi-IN" w:val="fr-FR"/>
+      <w:lang w:val="fr-FR" w:eastAsia="zh-CN" w:bidi="hi-IN"/>
     </w:rPr>
   </w:style>
   <w:style w:type="character" w:styleId="DefaultParagraphFont" w:default="1">
@@ -13661,10 +14185,10 @@
     </w:pPr>
     <w:rPr>
       <w:rFonts w:ascii="Liberation Serif" w:hAnsi="Liberation Serif" w:eastAsia="WenQuanYi Zen Hei Sharp" w:cs="Lohit Devanagari"/>
-      <w:color w:val="auto"/>
+      <w:color w:val="00000A"/>
       <w:sz w:val="24"/>
       <w:szCs w:val="24"/>
-      <w:lang w:eastAsia="zh-CN" w:bidi="hi-IN" w:val="fr-FR"/>
+      <w:lang w:val="fr-FR" w:eastAsia="zh-CN" w:bidi="hi-IN"/>
     </w:rPr>
   </w:style>
   <w:style w:type="numbering" w:styleId="NoList" w:default="1">

</xml_diff>